<commit_message>
Added abstract and doc for new ideas (post conf)
</commit_message>
<xml_diff>
--- a/abstract.docx
+++ b/abstract.docx
@@ -257,18 +257,41 @@
       <w:pPr>
         <w:spacing w:after="0" w:line="240" w:lineRule="auto"/>
         <w:rPr>
+          <w:rFonts w:ascii="Arial" w:eastAsia="Times New Roman" w:hAnsi="Arial" w:cs="Arial"/>
+          <w:color w:val="000000"/>
+        </w:rPr>
+      </w:pPr>
+      <w:r>
+        <w:rPr>
+          <w:rFonts w:ascii="Arial" w:eastAsia="Times New Roman" w:hAnsi="Arial" w:cs="Arial"/>
+          <w:color w:val="000000"/>
+        </w:rPr>
+        <w:t>You can’t totally avoid these issues, but you CAN manage them by adopting a few key patterns and techniques. This session explores the lessons learned by one product team as they moved from manual regression testing to an automated process using Selenium</w:t>
+      </w:r>
+      <w:r>
+        <w:rPr>
+          <w:rFonts w:ascii="Arial" w:eastAsia="Times New Roman" w:hAnsi="Arial" w:cs="Arial"/>
+          <w:color w:val="000000"/>
+        </w:rPr>
+        <w:t xml:space="preserve"> WebDriver</w:t>
+      </w:r>
+      <w:r>
+        <w:rPr>
+          <w:rFonts w:ascii="Arial" w:eastAsia="Times New Roman" w:hAnsi="Arial" w:cs="Arial"/>
+          <w:color w:val="000000"/>
+        </w:rPr>
+        <w:t xml:space="preserve">. You’ll go beyond the basics of single-page testing and see real-world suggestions for managing test data, executing complex and multi-page tests, organizing and writing test code, and coping with “permutation explosion”. </w:t>
+      </w:r>
+    </w:p>
+    <w:p>
+      <w:pPr>
+        <w:spacing w:after="0" w:line="240" w:lineRule="auto"/>
+        <w:rPr>
           <w:rFonts w:ascii="Times New Roman" w:eastAsia="Times New Roman" w:hAnsi="Times New Roman" w:cs="Times New Roman"/>
           <w:sz w:val="24"/>
           <w:szCs w:val="24"/>
         </w:rPr>
       </w:pPr>
-      <w:r>
-        <w:rPr>
-          <w:rFonts w:ascii="Arial" w:eastAsia="Times New Roman" w:hAnsi="Arial" w:cs="Arial"/>
-          <w:color w:val="000000"/>
-        </w:rPr>
-        <w:t>You can’t totally avoid these issues, but you CAN manage them by adopting a few key patterns and techniques. This session explores the lessons learned by one product team as they moved from manual regression testing to an automated process using Canopy and Selenium. You’ll go beyond the basics of single-page testing and see real-world suggestions for managing test data, executing complex and multi-page tests, organizing and writing test code, and coping with “permutation explosion”. You’ll also learn techniques for involving the entire cross-functional team in the process.</w:t>
-      </w:r>
     </w:p>
     <w:p>
       <w:pPr>
@@ -279,22 +302,35 @@
           <w:szCs w:val="24"/>
         </w:rPr>
       </w:pPr>
-    </w:p>
-    <w:p>
-      <w:pPr>
-        <w:spacing w:after="0" w:line="240" w:lineRule="auto"/>
-        <w:rPr>
-          <w:rFonts w:ascii="Times New Roman" w:eastAsia="Times New Roman" w:hAnsi="Times New Roman" w:cs="Times New Roman"/>
-          <w:sz w:val="24"/>
-          <w:szCs w:val="24"/>
-        </w:rPr>
-      </w:pPr>
-      <w:r>
-        <w:rPr>
-          <w:rFonts w:ascii="Arial" w:eastAsia="Times New Roman" w:hAnsi="Arial" w:cs="Arial"/>
-          <w:color w:val="000000"/>
-        </w:rPr>
-        <w:t>This session is designed for developers and architects that know how to automate the browser, but are struggling to leverage that knowledge into a suite of maintainable UI tests that provide acceptable ROI. It focuses on patterns and principles, not a specific automation technology.</w:t>
+      <w:r>
+        <w:rPr>
+          <w:rFonts w:ascii="Arial" w:eastAsia="Times New Roman" w:hAnsi="Arial" w:cs="Arial"/>
+          <w:color w:val="000000"/>
+        </w:rPr>
+        <w:t>This session is designed for developers and architects that know how to automate the browser, but are struggling to leverage that knowledge into a suite of maintainable UI tests that provide acceptable ROI. It focuses on patterns and principles</w:t>
+      </w:r>
+      <w:r>
+        <w:rPr>
+          <w:rFonts w:ascii="Arial" w:eastAsia="Times New Roman" w:hAnsi="Arial" w:cs="Arial"/>
+          <w:color w:val="000000"/>
+        </w:rPr>
+        <w:t xml:space="preserve"> </w:t>
+      </w:r>
+      <w:bookmarkStart w:id="0" w:name="_GoBack"/>
+      <w:bookmarkEnd w:id="0"/>
+      <w:r>
+        <w:rPr>
+          <w:rFonts w:ascii="Arial" w:eastAsia="Times New Roman" w:hAnsi="Arial" w:cs="Arial"/>
+          <w:color w:val="000000"/>
+        </w:rPr>
+        <w:t>rather than</w:t>
+      </w:r>
+      <w:r>
+        <w:rPr>
+          <w:rFonts w:ascii="Arial" w:eastAsia="Times New Roman" w:hAnsi="Arial" w:cs="Arial"/>
+          <w:color w:val="000000"/>
+        </w:rPr>
+        <w:t xml:space="preserve"> a specific automation technology.</w:t>
       </w:r>
     </w:p>
     <w:p>
@@ -356,10 +392,7 @@
         <w:t xml:space="preserve"> have to write testable code, and write resilient tests. QA has to think through how much data gets created in advance, and how much is created specific to each test. Ops has to help with restoring to known states or managing the CI infrastructure.</w:t>
       </w:r>
     </w:p>
-    <w:p>
-      <w:bookmarkStart w:id="0" w:name="_GoBack"/>
-      <w:bookmarkEnd w:id="0"/>
-    </w:p>
+    <w:p/>
     <w:sectPr>
       <w:pgSz w:w="12240" w:h="15840"/>
       <w:pgMar w:top="1440" w:right="1440" w:bottom="1440" w:left="1440" w:header="720" w:footer="720" w:gutter="0"/>

</xml_diff>